<commit_message>
UPD: Add guide and minor changes to templates
</commit_message>
<xml_diff>
--- a/SC reports/MS word template/SC-document-template.docx
+++ b/SC reports/MS word template/SC-document-template.docx
@@ -678,10 +678,9 @@
         <w:sectPr>
           <w:headerReference w:type="even" r:id="rId8"/>
           <w:headerReference w:type="default" r:id="rId9"/>
-          <w:footerReference w:type="even" r:id="rId10"/>
-          <w:footerReference w:type="default" r:id="rId11"/>
-          <w:headerReference w:type="first" r:id="rId12"/>
-          <w:footerReference w:type="first" r:id="rId13"/>
+          <w:footerReference w:type="default" r:id="rId10"/>
+          <w:headerReference w:type="first" r:id="rId11"/>
+          <w:footerReference w:type="first" r:id="rId12"/>
           <w:pgSz w:w="11906" w:h="16838"/>
           <w:pgMar w:top="630" w:right="1440" w:bottom="1080" w:left="1440" w:header="360" w:footer="462" w:gutter="0"/>
           <w:cols w:space="720"/>
@@ -873,6 +872,49 @@
 
 <file path=word/footer1.xml><?xml version="1.0" encoding="utf-8"?>
 <w:ftr xmlns:wpc="http://schemas.microsoft.com/office/word/2010/wordprocessingCanvas" xmlns:cx="http://schemas.microsoft.com/office/drawing/2014/chartex" xmlns:cx1="http://schemas.microsoft.com/office/drawing/2015/9/8/chartex" xmlns:cx2="http://schemas.microsoft.com/office/drawing/2015/10/21/chartex" xmlns:cx3="http://schemas.microsoft.com/office/drawing/2016/5/9/chartex" xmlns:cx4="http://schemas.microsoft.com/office/drawing/2016/5/10/chartex" xmlns:cx5="http://schemas.microsoft.com/office/drawing/2016/5/11/chartex" xmlns:cx6="http://schemas.microsoft.com/office/drawing/2016/5/12/chartex" xmlns:cx7="http://schemas.microsoft.com/office/drawing/2016/5/13/chartex" xmlns:cx8="http://schemas.microsoft.com/office/drawing/2016/5/14/chartex" xmlns:mc="http://schemas.openxmlformats.org/markup-compatibility/2006" xmlns:aink="http://schemas.microsoft.com/office/drawing/2016/ink" xmlns:am3d="http://schemas.microsoft.com/office/drawing/2017/model3d" xmlns:o="urn:schemas-microsoft-com:office:office" xmlns:oel="http://schemas.microsoft.com/office/2019/extlst" xmlns:r="http://schemas.openxmlformats.org/officeDocument/2006/relationships" xmlns:m="http://schemas.openxmlformats.org/officeDocument/2006/math" xmlns:v="urn:schemas-microsoft-com:vml" xmlns:wp14="http://schemas.microsoft.com/office/word/2010/wordprocessingDrawing" xmlns:wp="http://schemas.openxmlformats.org/drawingml/2006/wordprocessingDrawing" xmlns:w10="urn:schemas-microsoft-com:office:word" xmlns:w="http://schemas.openxmlformats.org/wordprocessingml/2006/main" xmlns:w14="http://schemas.microsoft.com/office/word/2010/wordml" xmlns:w15="http://schemas.microsoft.com/office/word/2012/wordml" xmlns:w16cex="http://schemas.microsoft.com/office/word/2018/wordml/cex" xmlns:w16cid="http://schemas.microsoft.com/office/word/2016/wordml/cid" xmlns:w16="http://schemas.microsoft.com/office/word/2018/wordml" xmlns:w16sdtdh="http://schemas.microsoft.com/office/word/2020/wordml/sdtdatahash" xmlns:w16se="http://schemas.microsoft.com/office/word/2015/wordml/symex" xmlns:wpg="http://schemas.microsoft.com/office/word/2010/wordprocessingGroup" xmlns:wpi="http://schemas.microsoft.com/office/word/2010/wordprocessingInk" xmlns:wne="http://schemas.microsoft.com/office/word/2006/wordml" xmlns:wps="http://schemas.microsoft.com/office/word/2010/wordprocessingShape" mc:Ignorable="w14 w15 w16se w16cid w16 w16cex w16sdtdh wp14">
+  <w:sdt>
+    <w:sdtPr>
+      <w:id w:val="1555350650"/>
+      <w:docPartObj>
+        <w:docPartGallery w:val="Page Numbers (Bottom of Page)"/>
+        <w:docPartUnique/>
+      </w:docPartObj>
+    </w:sdtPr>
+    <w:sdtEndPr>
+      <w:rPr>
+        <w:noProof/>
+      </w:rPr>
+    </w:sdtEndPr>
+    <w:sdtContent>
+      <w:p>
+        <w:pPr>
+          <w:pStyle w:val="Footer"/>
+          <w:jc w:val="center"/>
+        </w:pPr>
+        <w:r>
+          <w:fldChar w:fldCharType="begin"/>
+        </w:r>
+        <w:r>
+          <w:instrText xml:space="preserve"> PAGE   \* MERGEFORMAT </w:instrText>
+        </w:r>
+        <w:r>
+          <w:fldChar w:fldCharType="separate"/>
+        </w:r>
+        <w:r>
+          <w:rPr>
+            <w:noProof/>
+          </w:rPr>
+          <w:t>2</w:t>
+        </w:r>
+        <w:r>
+          <w:rPr>
+            <w:noProof/>
+          </w:rPr>
+          <w:fldChar w:fldCharType="end"/>
+        </w:r>
+      </w:p>
+    </w:sdtContent>
+  </w:sdt>
   <w:p>
     <w:pPr>
       <w:pStyle w:val="Footer"/>
@@ -882,16 +924,6 @@
 </file>
 
 <file path=word/footer2.xml><?xml version="1.0" encoding="utf-8"?>
-<w:ftr xmlns:wpc="http://schemas.microsoft.com/office/word/2010/wordprocessingCanvas" xmlns:cx="http://schemas.microsoft.com/office/drawing/2014/chartex" xmlns:cx1="http://schemas.microsoft.com/office/drawing/2015/9/8/chartex" xmlns:cx2="http://schemas.microsoft.com/office/drawing/2015/10/21/chartex" xmlns:cx3="http://schemas.microsoft.com/office/drawing/2016/5/9/chartex" xmlns:cx4="http://schemas.microsoft.com/office/drawing/2016/5/10/chartex" xmlns:cx5="http://schemas.microsoft.com/office/drawing/2016/5/11/chartex" xmlns:cx6="http://schemas.microsoft.com/office/drawing/2016/5/12/chartex" xmlns:cx7="http://schemas.microsoft.com/office/drawing/2016/5/13/chartex" xmlns:cx8="http://schemas.microsoft.com/office/drawing/2016/5/14/chartex" xmlns:mc="http://schemas.openxmlformats.org/markup-compatibility/2006" xmlns:aink="http://schemas.microsoft.com/office/drawing/2016/ink" xmlns:am3d="http://schemas.microsoft.com/office/drawing/2017/model3d" xmlns:o="urn:schemas-microsoft-com:office:office" xmlns:oel="http://schemas.microsoft.com/office/2019/extlst" xmlns:r="http://schemas.openxmlformats.org/officeDocument/2006/relationships" xmlns:m="http://schemas.openxmlformats.org/officeDocument/2006/math" xmlns:v="urn:schemas-microsoft-com:vml" xmlns:wp14="http://schemas.microsoft.com/office/word/2010/wordprocessingDrawing" xmlns:wp="http://schemas.openxmlformats.org/drawingml/2006/wordprocessingDrawing" xmlns:w10="urn:schemas-microsoft-com:office:word" xmlns:w="http://schemas.openxmlformats.org/wordprocessingml/2006/main" xmlns:w14="http://schemas.microsoft.com/office/word/2010/wordml" xmlns:w15="http://schemas.microsoft.com/office/word/2012/wordml" xmlns:w16cex="http://schemas.microsoft.com/office/word/2018/wordml/cex" xmlns:w16cid="http://schemas.microsoft.com/office/word/2016/wordml/cid" xmlns:w16="http://schemas.microsoft.com/office/word/2018/wordml" xmlns:w16sdtdh="http://schemas.microsoft.com/office/word/2020/wordml/sdtdatahash" xmlns:w16se="http://schemas.microsoft.com/office/word/2015/wordml/symex" xmlns:wpg="http://schemas.microsoft.com/office/word/2010/wordprocessingGroup" xmlns:wpi="http://schemas.microsoft.com/office/word/2010/wordprocessingInk" xmlns:wne="http://schemas.microsoft.com/office/word/2006/wordml" xmlns:wps="http://schemas.microsoft.com/office/word/2010/wordprocessingShape" mc:Ignorable="w14 w15 w16se w16cid w16 w16cex w16sdtdh wp14">
-  <w:p>
-    <w:pPr>
-      <w:pStyle w:val="Footer"/>
-    </w:pPr>
-  </w:p>
-</w:ftr>
-</file>
-
-<file path=word/footer3.xml><?xml version="1.0" encoding="utf-8"?>
 <w:ftr xmlns:wpc="http://schemas.microsoft.com/office/word/2010/wordprocessingCanvas" xmlns:cx="http://schemas.microsoft.com/office/drawing/2014/chartex" xmlns:cx1="http://schemas.microsoft.com/office/drawing/2015/9/8/chartex" xmlns:cx2="http://schemas.microsoft.com/office/drawing/2015/10/21/chartex" xmlns:cx3="http://schemas.microsoft.com/office/drawing/2016/5/9/chartex" xmlns:cx4="http://schemas.microsoft.com/office/drawing/2016/5/10/chartex" xmlns:cx5="http://schemas.microsoft.com/office/drawing/2016/5/11/chartex" xmlns:cx6="http://schemas.microsoft.com/office/drawing/2016/5/12/chartex" xmlns:cx7="http://schemas.microsoft.com/office/drawing/2016/5/13/chartex" xmlns:cx8="http://schemas.microsoft.com/office/drawing/2016/5/14/chartex" xmlns:mc="http://schemas.openxmlformats.org/markup-compatibility/2006" xmlns:aink="http://schemas.microsoft.com/office/drawing/2016/ink" xmlns:am3d="http://schemas.microsoft.com/office/drawing/2017/model3d" xmlns:o="urn:schemas-microsoft-com:office:office" xmlns:oel="http://schemas.microsoft.com/office/2019/extlst" xmlns:r="http://schemas.openxmlformats.org/officeDocument/2006/relationships" xmlns:m="http://schemas.openxmlformats.org/officeDocument/2006/math" xmlns:v="urn:schemas-microsoft-com:vml" xmlns:wp14="http://schemas.microsoft.com/office/word/2010/wordprocessingDrawing" xmlns:wp="http://schemas.openxmlformats.org/drawingml/2006/wordprocessingDrawing" xmlns:w10="urn:schemas-microsoft-com:office:word" xmlns:w="http://schemas.openxmlformats.org/wordprocessingml/2006/main" xmlns:w14="http://schemas.microsoft.com/office/word/2010/wordml" xmlns:w15="http://schemas.microsoft.com/office/word/2012/wordml" xmlns:w16cex="http://schemas.microsoft.com/office/word/2018/wordml/cex" xmlns:w16cid="http://schemas.microsoft.com/office/word/2016/wordml/cid" xmlns:w16="http://schemas.microsoft.com/office/word/2018/wordml" xmlns:w16sdtdh="http://schemas.microsoft.com/office/word/2020/wordml/sdtdatahash" xmlns:w16se="http://schemas.microsoft.com/office/word/2015/wordml/symex" xmlns:wpg="http://schemas.microsoft.com/office/word/2010/wordprocessingGroup" xmlns:wpi="http://schemas.microsoft.com/office/word/2010/wordprocessingInk" xmlns:wne="http://schemas.microsoft.com/office/word/2006/wordml" xmlns:wps="http://schemas.microsoft.com/office/word/2010/wordprocessingShape" mc:Ignorable="w14 w15 w16se w16cid w16 w16cex w16sdtdh wp14">
   <w:p>
     <w:pPr>

</xml_diff>

<commit_message>
Updated template to include heading numbers
</commit_message>
<xml_diff>
--- a/SC reports/MS word template/SC-document-template.docx
+++ b/SC reports/MS word template/SC-document-template.docx
@@ -834,6 +834,8 @@
         <w:br w:type="page"/>
       </w:r>
     </w:p>
+    <w:p/>
+    <w:p/>
     <w:p/>
     <w:sectPr>
       <w:pgSz w:w="11906" w:h="16838"/>
@@ -1239,6 +1241,95 @@
 <file path=word/numbering.xml><?xml version="1.0" encoding="utf-8"?>
 <w:numbering xmlns:wpc="http://schemas.microsoft.com/office/word/2010/wordprocessingCanvas" xmlns:cx="http://schemas.microsoft.com/office/drawing/2014/chartex" xmlns:cx1="http://schemas.microsoft.com/office/drawing/2015/9/8/chartex" xmlns:cx2="http://schemas.microsoft.com/office/drawing/2015/10/21/chartex" xmlns:cx3="http://schemas.microsoft.com/office/drawing/2016/5/9/chartex" xmlns:cx4="http://schemas.microsoft.com/office/drawing/2016/5/10/chartex" xmlns:cx5="http://schemas.microsoft.com/office/drawing/2016/5/11/chartex" xmlns:cx6="http://schemas.microsoft.com/office/drawing/2016/5/12/chartex" xmlns:cx7="http://schemas.microsoft.com/office/drawing/2016/5/13/chartex" xmlns:cx8="http://schemas.microsoft.com/office/drawing/2016/5/14/chartex" xmlns:mc="http://schemas.openxmlformats.org/markup-compatibility/2006" xmlns:aink="http://schemas.microsoft.com/office/drawing/2016/ink" xmlns:am3d="http://schemas.microsoft.com/office/drawing/2017/model3d" xmlns:o="urn:schemas-microsoft-com:office:office" xmlns:oel="http://schemas.microsoft.com/office/2019/extlst" xmlns:r="http://schemas.openxmlformats.org/officeDocument/2006/relationships" xmlns:m="http://schemas.openxmlformats.org/officeDocument/2006/math" xmlns:v="urn:schemas-microsoft-com:vml" xmlns:wp14="http://schemas.microsoft.com/office/word/2010/wordprocessingDrawing" xmlns:wp="http://schemas.openxmlformats.org/drawingml/2006/wordprocessingDrawing" xmlns:w10="urn:schemas-microsoft-com:office:word" xmlns:w="http://schemas.openxmlformats.org/wordprocessingml/2006/main" xmlns:w14="http://schemas.microsoft.com/office/word/2010/wordml" xmlns:w15="http://schemas.microsoft.com/office/word/2012/wordml" xmlns:w16cex="http://schemas.microsoft.com/office/word/2018/wordml/cex" xmlns:w16cid="http://schemas.microsoft.com/office/word/2016/wordml/cid" xmlns:w16="http://schemas.microsoft.com/office/word/2018/wordml" xmlns:w16sdtdh="http://schemas.microsoft.com/office/word/2020/wordml/sdtdatahash" xmlns:w16se="http://schemas.microsoft.com/office/word/2015/wordml/symex" xmlns:wpg="http://schemas.microsoft.com/office/word/2010/wordprocessingGroup" xmlns:wpi="http://schemas.microsoft.com/office/word/2010/wordprocessingInk" xmlns:wne="http://schemas.microsoft.com/office/word/2006/wordml" xmlns:wps="http://schemas.microsoft.com/office/word/2010/wordprocessingShape" mc:Ignorable="w14 w15 w16se w16cid w16 w16cex w16sdtdh wp14">
   <w:abstractNum w:abstractNumId="0" w15:restartNumberingAfterBreak="0">
+    <w:nsid w:val="27425242"/>
+    <w:multiLevelType w:val="hybridMultilevel"/>
+    <w:tmpl w:val="DB00520C"/>
+    <w:lvl w:ilvl="0" w:tplc="1409000F">
+      <w:start w:val="1"/>
+      <w:numFmt w:val="decimal"/>
+      <w:lvlText w:val="%1."/>
+      <w:lvlJc w:val="left"/>
+      <w:pPr>
+        <w:ind w:left="720" w:hanging="360"/>
+      </w:pPr>
+      <w:rPr>
+        <w:rFonts w:hint="default"/>
+      </w:rPr>
+    </w:lvl>
+    <w:lvl w:ilvl="1" w:tplc="14090019" w:tentative="1">
+      <w:start w:val="1"/>
+      <w:numFmt w:val="lowerLetter"/>
+      <w:lvlText w:val="%2."/>
+      <w:lvlJc w:val="left"/>
+      <w:pPr>
+        <w:ind w:left="1440" w:hanging="360"/>
+      </w:pPr>
+    </w:lvl>
+    <w:lvl w:ilvl="2" w:tplc="1409001B" w:tentative="1">
+      <w:start w:val="1"/>
+      <w:numFmt w:val="lowerRoman"/>
+      <w:lvlText w:val="%3."/>
+      <w:lvlJc w:val="right"/>
+      <w:pPr>
+        <w:ind w:left="2160" w:hanging="180"/>
+      </w:pPr>
+    </w:lvl>
+    <w:lvl w:ilvl="3" w:tplc="1409000F" w:tentative="1">
+      <w:start w:val="1"/>
+      <w:numFmt w:val="decimal"/>
+      <w:lvlText w:val="%4."/>
+      <w:lvlJc w:val="left"/>
+      <w:pPr>
+        <w:ind w:left="2880" w:hanging="360"/>
+      </w:pPr>
+    </w:lvl>
+    <w:lvl w:ilvl="4" w:tplc="14090019" w:tentative="1">
+      <w:start w:val="1"/>
+      <w:numFmt w:val="lowerLetter"/>
+      <w:lvlText w:val="%5."/>
+      <w:lvlJc w:val="left"/>
+      <w:pPr>
+        <w:ind w:left="3600" w:hanging="360"/>
+      </w:pPr>
+    </w:lvl>
+    <w:lvl w:ilvl="5" w:tplc="1409001B" w:tentative="1">
+      <w:start w:val="1"/>
+      <w:numFmt w:val="lowerRoman"/>
+      <w:lvlText w:val="%6."/>
+      <w:lvlJc w:val="right"/>
+      <w:pPr>
+        <w:ind w:left="4320" w:hanging="180"/>
+      </w:pPr>
+    </w:lvl>
+    <w:lvl w:ilvl="6" w:tplc="1409000F" w:tentative="1">
+      <w:start w:val="1"/>
+      <w:numFmt w:val="decimal"/>
+      <w:lvlText w:val="%7."/>
+      <w:lvlJc w:val="left"/>
+      <w:pPr>
+        <w:ind w:left="5040" w:hanging="360"/>
+      </w:pPr>
+    </w:lvl>
+    <w:lvl w:ilvl="7" w:tplc="14090019" w:tentative="1">
+      <w:start w:val="1"/>
+      <w:numFmt w:val="lowerLetter"/>
+      <w:lvlText w:val="%8."/>
+      <w:lvlJc w:val="left"/>
+      <w:pPr>
+        <w:ind w:left="5760" w:hanging="360"/>
+      </w:pPr>
+    </w:lvl>
+    <w:lvl w:ilvl="8" w:tplc="1409001B" w:tentative="1">
+      <w:start w:val="1"/>
+      <w:numFmt w:val="lowerRoman"/>
+      <w:lvlText w:val="%9."/>
+      <w:lvlJc w:val="right"/>
+      <w:pPr>
+        <w:ind w:left="6480" w:hanging="180"/>
+      </w:pPr>
+    </w:lvl>
+  </w:abstractNum>
+  <w:abstractNum w:abstractNumId="1" w15:restartNumberingAfterBreak="0">
     <w:nsid w:val="726D09AD"/>
     <w:multiLevelType w:val="hybridMultilevel"/>
     <w:tmpl w:val="C3A073BE"/>
@@ -1351,8 +1442,136 @@
       </w:rPr>
     </w:lvl>
   </w:abstractNum>
+  <w:abstractNum w:abstractNumId="2" w15:restartNumberingAfterBreak="0">
+    <w:nsid w:val="7F3855ED"/>
+    <w:multiLevelType w:val="multilevel"/>
+    <w:tmpl w:val="0666C5F4"/>
+    <w:lvl w:ilvl="0">
+      <w:start w:val="1"/>
+      <w:numFmt w:val="decimal"/>
+      <w:pStyle w:val="Heading1"/>
+      <w:lvlText w:val="%1."/>
+      <w:lvlJc w:val="left"/>
+      <w:pPr>
+        <w:ind w:left="432" w:hanging="432"/>
+      </w:pPr>
+      <w:rPr>
+        <w:rFonts w:hint="default"/>
+      </w:rPr>
+    </w:lvl>
+    <w:lvl w:ilvl="1">
+      <w:start w:val="1"/>
+      <w:numFmt w:val="decimal"/>
+      <w:pStyle w:val="Heading2"/>
+      <w:lvlText w:val="%1.%2"/>
+      <w:lvlJc w:val="left"/>
+      <w:pPr>
+        <w:ind w:left="576" w:hanging="576"/>
+      </w:pPr>
+      <w:rPr>
+        <w:rFonts w:hint="default"/>
+      </w:rPr>
+    </w:lvl>
+    <w:lvl w:ilvl="2">
+      <w:start w:val="1"/>
+      <w:numFmt w:val="decimal"/>
+      <w:pStyle w:val="Heading3"/>
+      <w:lvlText w:val="%1.%2.%3"/>
+      <w:lvlJc w:val="left"/>
+      <w:pPr>
+        <w:ind w:left="720" w:hanging="720"/>
+      </w:pPr>
+      <w:rPr>
+        <w:rFonts w:hint="default"/>
+      </w:rPr>
+    </w:lvl>
+    <w:lvl w:ilvl="3">
+      <w:start w:val="1"/>
+      <w:numFmt w:val="decimal"/>
+      <w:pStyle w:val="Heading4"/>
+      <w:lvlText w:val="%1.%2.%3.%4"/>
+      <w:lvlJc w:val="left"/>
+      <w:pPr>
+        <w:ind w:left="864" w:hanging="864"/>
+      </w:pPr>
+      <w:rPr>
+        <w:rFonts w:hint="default"/>
+      </w:rPr>
+    </w:lvl>
+    <w:lvl w:ilvl="4">
+      <w:start w:val="1"/>
+      <w:numFmt w:val="decimal"/>
+      <w:pStyle w:val="Heading5"/>
+      <w:lvlText w:val="%1.%2.%3.%4.%5"/>
+      <w:lvlJc w:val="left"/>
+      <w:pPr>
+        <w:ind w:left="1008" w:hanging="1008"/>
+      </w:pPr>
+      <w:rPr>
+        <w:rFonts w:hint="default"/>
+      </w:rPr>
+    </w:lvl>
+    <w:lvl w:ilvl="5">
+      <w:start w:val="1"/>
+      <w:numFmt w:val="decimal"/>
+      <w:pStyle w:val="Heading6"/>
+      <w:lvlText w:val="%1.%2.%3.%4.%5.%6"/>
+      <w:lvlJc w:val="left"/>
+      <w:pPr>
+        <w:ind w:left="1152" w:hanging="1152"/>
+      </w:pPr>
+      <w:rPr>
+        <w:rFonts w:hint="default"/>
+      </w:rPr>
+    </w:lvl>
+    <w:lvl w:ilvl="6">
+      <w:start w:val="1"/>
+      <w:numFmt w:val="decimal"/>
+      <w:pStyle w:val="Heading7"/>
+      <w:lvlText w:val="%1.%2.%3.%4.%5.%6.%7"/>
+      <w:lvlJc w:val="left"/>
+      <w:pPr>
+        <w:ind w:left="1296" w:hanging="1296"/>
+      </w:pPr>
+      <w:rPr>
+        <w:rFonts w:hint="default"/>
+      </w:rPr>
+    </w:lvl>
+    <w:lvl w:ilvl="7">
+      <w:start w:val="1"/>
+      <w:numFmt w:val="decimal"/>
+      <w:pStyle w:val="Heading8"/>
+      <w:lvlText w:val="%1.%2.%3.%4.%5.%6.%7.%8"/>
+      <w:lvlJc w:val="left"/>
+      <w:pPr>
+        <w:ind w:left="1440" w:hanging="1440"/>
+      </w:pPr>
+      <w:rPr>
+        <w:rFonts w:hint="default"/>
+      </w:rPr>
+    </w:lvl>
+    <w:lvl w:ilvl="8">
+      <w:start w:val="1"/>
+      <w:numFmt w:val="decimal"/>
+      <w:pStyle w:val="Heading9"/>
+      <w:lvlText w:val="%1.%2.%3.%4.%5.%6.%7.%8.%9"/>
+      <w:lvlJc w:val="left"/>
+      <w:pPr>
+        <w:ind w:left="1584" w:hanging="1584"/>
+      </w:pPr>
+      <w:rPr>
+        <w:rFonts w:hint="default"/>
+      </w:rPr>
+    </w:lvl>
+  </w:abstractNum>
   <w:num w:numId="1" w16cid:durableId="1050543509">
+    <w:abstractNumId w:val="1"/>
+  </w:num>
+  <w:num w:numId="2" w16cid:durableId="1627538488">
     <w:abstractNumId w:val="0"/>
+  </w:num>
+  <w:num w:numId="3" w16cid:durableId="1042248474">
+    <w:abstractNumId w:val="2"/>
   </w:num>
 </w:numbering>
 </file>
@@ -1756,6 +1975,243 @@
     <w:name w:val="Normal"/>
     <w:qFormat/>
   </w:style>
+  <w:style w:type="paragraph" w:styleId="Heading1">
+    <w:name w:val="heading 1"/>
+    <w:basedOn w:val="Normal"/>
+    <w:next w:val="Normal"/>
+    <w:link w:val="Heading1Char"/>
+    <w:uiPriority w:val="9"/>
+    <w:qFormat/>
+    <w:rsid w:val="000C6860"/>
+    <w:pPr>
+      <w:keepNext/>
+      <w:keepLines/>
+      <w:numPr>
+        <w:numId w:val="3"/>
+      </w:numPr>
+      <w:spacing w:before="240" w:after="0"/>
+      <w:outlineLvl w:val="0"/>
+    </w:pPr>
+    <w:rPr>
+      <w:rFonts w:asciiTheme="majorHAnsi" w:eastAsiaTheme="majorEastAsia" w:hAnsiTheme="majorHAnsi" w:cstheme="majorBidi"/>
+      <w:color w:val="2F5496" w:themeColor="accent1" w:themeShade="BF"/>
+      <w:sz w:val="32"/>
+      <w:szCs w:val="32"/>
+    </w:rPr>
+  </w:style>
+  <w:style w:type="paragraph" w:styleId="Heading2">
+    <w:name w:val="heading 2"/>
+    <w:basedOn w:val="Normal"/>
+    <w:next w:val="Normal"/>
+    <w:link w:val="Heading2Char"/>
+    <w:uiPriority w:val="9"/>
+    <w:unhideWhenUsed/>
+    <w:qFormat/>
+    <w:rsid w:val="000C6860"/>
+    <w:pPr>
+      <w:keepNext/>
+      <w:keepLines/>
+      <w:numPr>
+        <w:ilvl w:val="1"/>
+        <w:numId w:val="3"/>
+      </w:numPr>
+      <w:spacing w:before="40" w:after="0"/>
+      <w:outlineLvl w:val="1"/>
+    </w:pPr>
+    <w:rPr>
+      <w:rFonts w:asciiTheme="majorHAnsi" w:eastAsiaTheme="majorEastAsia" w:hAnsiTheme="majorHAnsi" w:cstheme="majorBidi"/>
+      <w:color w:val="2F5496" w:themeColor="accent1" w:themeShade="BF"/>
+      <w:sz w:val="26"/>
+      <w:szCs w:val="26"/>
+    </w:rPr>
+  </w:style>
+  <w:style w:type="paragraph" w:styleId="Heading3">
+    <w:name w:val="heading 3"/>
+    <w:basedOn w:val="Normal"/>
+    <w:next w:val="Normal"/>
+    <w:link w:val="Heading3Char"/>
+    <w:uiPriority w:val="9"/>
+    <w:semiHidden/>
+    <w:unhideWhenUsed/>
+    <w:qFormat/>
+    <w:rsid w:val="000C6860"/>
+    <w:pPr>
+      <w:keepNext/>
+      <w:keepLines/>
+      <w:numPr>
+        <w:ilvl w:val="2"/>
+        <w:numId w:val="3"/>
+      </w:numPr>
+      <w:spacing w:before="40" w:after="0"/>
+      <w:outlineLvl w:val="2"/>
+    </w:pPr>
+    <w:rPr>
+      <w:rFonts w:asciiTheme="majorHAnsi" w:eastAsiaTheme="majorEastAsia" w:hAnsiTheme="majorHAnsi" w:cstheme="majorBidi"/>
+      <w:color w:val="1F3763" w:themeColor="accent1" w:themeShade="7F"/>
+      <w:sz w:val="24"/>
+      <w:szCs w:val="24"/>
+    </w:rPr>
+  </w:style>
+  <w:style w:type="paragraph" w:styleId="Heading4">
+    <w:name w:val="heading 4"/>
+    <w:basedOn w:val="Normal"/>
+    <w:next w:val="Normal"/>
+    <w:link w:val="Heading4Char"/>
+    <w:uiPriority w:val="9"/>
+    <w:semiHidden/>
+    <w:unhideWhenUsed/>
+    <w:qFormat/>
+    <w:rsid w:val="000C6860"/>
+    <w:pPr>
+      <w:keepNext/>
+      <w:keepLines/>
+      <w:numPr>
+        <w:ilvl w:val="3"/>
+        <w:numId w:val="3"/>
+      </w:numPr>
+      <w:spacing w:before="40" w:after="0"/>
+      <w:outlineLvl w:val="3"/>
+    </w:pPr>
+    <w:rPr>
+      <w:rFonts w:asciiTheme="majorHAnsi" w:eastAsiaTheme="majorEastAsia" w:hAnsiTheme="majorHAnsi" w:cstheme="majorBidi"/>
+      <w:i/>
+      <w:iCs/>
+      <w:color w:val="2F5496" w:themeColor="accent1" w:themeShade="BF"/>
+    </w:rPr>
+  </w:style>
+  <w:style w:type="paragraph" w:styleId="Heading5">
+    <w:name w:val="heading 5"/>
+    <w:basedOn w:val="Normal"/>
+    <w:next w:val="Normal"/>
+    <w:link w:val="Heading5Char"/>
+    <w:uiPriority w:val="9"/>
+    <w:semiHidden/>
+    <w:unhideWhenUsed/>
+    <w:qFormat/>
+    <w:rsid w:val="000C6860"/>
+    <w:pPr>
+      <w:keepNext/>
+      <w:keepLines/>
+      <w:numPr>
+        <w:ilvl w:val="4"/>
+        <w:numId w:val="3"/>
+      </w:numPr>
+      <w:spacing w:before="40" w:after="0"/>
+      <w:outlineLvl w:val="4"/>
+    </w:pPr>
+    <w:rPr>
+      <w:rFonts w:asciiTheme="majorHAnsi" w:eastAsiaTheme="majorEastAsia" w:hAnsiTheme="majorHAnsi" w:cstheme="majorBidi"/>
+      <w:color w:val="2F5496" w:themeColor="accent1" w:themeShade="BF"/>
+    </w:rPr>
+  </w:style>
+  <w:style w:type="paragraph" w:styleId="Heading6">
+    <w:name w:val="heading 6"/>
+    <w:basedOn w:val="Normal"/>
+    <w:next w:val="Normal"/>
+    <w:link w:val="Heading6Char"/>
+    <w:uiPriority w:val="9"/>
+    <w:semiHidden/>
+    <w:unhideWhenUsed/>
+    <w:qFormat/>
+    <w:rsid w:val="000C6860"/>
+    <w:pPr>
+      <w:keepNext/>
+      <w:keepLines/>
+      <w:numPr>
+        <w:ilvl w:val="5"/>
+        <w:numId w:val="3"/>
+      </w:numPr>
+      <w:spacing w:before="40" w:after="0"/>
+      <w:outlineLvl w:val="5"/>
+    </w:pPr>
+    <w:rPr>
+      <w:rFonts w:asciiTheme="majorHAnsi" w:eastAsiaTheme="majorEastAsia" w:hAnsiTheme="majorHAnsi" w:cstheme="majorBidi"/>
+      <w:color w:val="1F3763" w:themeColor="accent1" w:themeShade="7F"/>
+    </w:rPr>
+  </w:style>
+  <w:style w:type="paragraph" w:styleId="Heading7">
+    <w:name w:val="heading 7"/>
+    <w:basedOn w:val="Normal"/>
+    <w:next w:val="Normal"/>
+    <w:link w:val="Heading7Char"/>
+    <w:uiPriority w:val="9"/>
+    <w:semiHidden/>
+    <w:unhideWhenUsed/>
+    <w:qFormat/>
+    <w:rsid w:val="000C6860"/>
+    <w:pPr>
+      <w:keepNext/>
+      <w:keepLines/>
+      <w:numPr>
+        <w:ilvl w:val="6"/>
+        <w:numId w:val="3"/>
+      </w:numPr>
+      <w:spacing w:before="40" w:after="0"/>
+      <w:outlineLvl w:val="6"/>
+    </w:pPr>
+    <w:rPr>
+      <w:rFonts w:asciiTheme="majorHAnsi" w:eastAsiaTheme="majorEastAsia" w:hAnsiTheme="majorHAnsi" w:cstheme="majorBidi"/>
+      <w:i/>
+      <w:iCs/>
+      <w:color w:val="1F3763" w:themeColor="accent1" w:themeShade="7F"/>
+    </w:rPr>
+  </w:style>
+  <w:style w:type="paragraph" w:styleId="Heading8">
+    <w:name w:val="heading 8"/>
+    <w:basedOn w:val="Normal"/>
+    <w:next w:val="Normal"/>
+    <w:link w:val="Heading8Char"/>
+    <w:uiPriority w:val="9"/>
+    <w:semiHidden/>
+    <w:unhideWhenUsed/>
+    <w:qFormat/>
+    <w:rsid w:val="000C6860"/>
+    <w:pPr>
+      <w:keepNext/>
+      <w:keepLines/>
+      <w:numPr>
+        <w:ilvl w:val="7"/>
+        <w:numId w:val="3"/>
+      </w:numPr>
+      <w:spacing w:before="40" w:after="0"/>
+      <w:outlineLvl w:val="7"/>
+    </w:pPr>
+    <w:rPr>
+      <w:rFonts w:asciiTheme="majorHAnsi" w:eastAsiaTheme="majorEastAsia" w:hAnsiTheme="majorHAnsi" w:cstheme="majorBidi"/>
+      <w:color w:val="272727" w:themeColor="text1" w:themeTint="D8"/>
+      <w:sz w:val="21"/>
+      <w:szCs w:val="21"/>
+    </w:rPr>
+  </w:style>
+  <w:style w:type="paragraph" w:styleId="Heading9">
+    <w:name w:val="heading 9"/>
+    <w:basedOn w:val="Normal"/>
+    <w:next w:val="Normal"/>
+    <w:link w:val="Heading9Char"/>
+    <w:uiPriority w:val="9"/>
+    <w:semiHidden/>
+    <w:unhideWhenUsed/>
+    <w:qFormat/>
+    <w:rsid w:val="000C6860"/>
+    <w:pPr>
+      <w:keepNext/>
+      <w:keepLines/>
+      <w:numPr>
+        <w:ilvl w:val="8"/>
+        <w:numId w:val="3"/>
+      </w:numPr>
+      <w:spacing w:before="40" w:after="0"/>
+      <w:outlineLvl w:val="8"/>
+    </w:pPr>
+    <w:rPr>
+      <w:rFonts w:asciiTheme="majorHAnsi" w:eastAsiaTheme="majorEastAsia" w:hAnsiTheme="majorHAnsi" w:cstheme="majorBidi"/>
+      <w:i/>
+      <w:iCs/>
+      <w:color w:val="272727" w:themeColor="text1" w:themeTint="D8"/>
+      <w:sz w:val="21"/>
+      <w:szCs w:val="21"/>
+    </w:rPr>
+  </w:style>
   <w:style w:type="character" w:default="1" w:styleId="DefaultParagraphFont">
     <w:name w:val="Default Paragraph Font"/>
     <w:uiPriority w:val="1"/>
@@ -2079,6 +2535,128 @@
       <w:kern w:val="28"/>
       <w:sz w:val="56"/>
       <w:szCs w:val="56"/>
+    </w:rPr>
+  </w:style>
+  <w:style w:type="character" w:customStyle="1" w:styleId="Heading1Char">
+    <w:name w:val="Heading 1 Char"/>
+    <w:basedOn w:val="DefaultParagraphFont"/>
+    <w:link w:val="Heading1"/>
+    <w:uiPriority w:val="9"/>
+    <w:rsid w:val="000C6860"/>
+    <w:rPr>
+      <w:rFonts w:asciiTheme="majorHAnsi" w:eastAsiaTheme="majorEastAsia" w:hAnsiTheme="majorHAnsi" w:cstheme="majorBidi"/>
+      <w:color w:val="2F5496" w:themeColor="accent1" w:themeShade="BF"/>
+      <w:sz w:val="32"/>
+      <w:szCs w:val="32"/>
+    </w:rPr>
+  </w:style>
+  <w:style w:type="character" w:customStyle="1" w:styleId="Heading2Char">
+    <w:name w:val="Heading 2 Char"/>
+    <w:basedOn w:val="DefaultParagraphFont"/>
+    <w:link w:val="Heading2"/>
+    <w:uiPriority w:val="9"/>
+    <w:rsid w:val="000C6860"/>
+    <w:rPr>
+      <w:rFonts w:asciiTheme="majorHAnsi" w:eastAsiaTheme="majorEastAsia" w:hAnsiTheme="majorHAnsi" w:cstheme="majorBidi"/>
+      <w:color w:val="2F5496" w:themeColor="accent1" w:themeShade="BF"/>
+      <w:sz w:val="26"/>
+      <w:szCs w:val="26"/>
+    </w:rPr>
+  </w:style>
+  <w:style w:type="character" w:customStyle="1" w:styleId="Heading3Char">
+    <w:name w:val="Heading 3 Char"/>
+    <w:basedOn w:val="DefaultParagraphFont"/>
+    <w:link w:val="Heading3"/>
+    <w:uiPriority w:val="9"/>
+    <w:semiHidden/>
+    <w:rsid w:val="000C6860"/>
+    <w:rPr>
+      <w:rFonts w:asciiTheme="majorHAnsi" w:eastAsiaTheme="majorEastAsia" w:hAnsiTheme="majorHAnsi" w:cstheme="majorBidi"/>
+      <w:color w:val="1F3763" w:themeColor="accent1" w:themeShade="7F"/>
+      <w:sz w:val="24"/>
+      <w:szCs w:val="24"/>
+    </w:rPr>
+  </w:style>
+  <w:style w:type="character" w:customStyle="1" w:styleId="Heading4Char">
+    <w:name w:val="Heading 4 Char"/>
+    <w:basedOn w:val="DefaultParagraphFont"/>
+    <w:link w:val="Heading4"/>
+    <w:uiPriority w:val="9"/>
+    <w:semiHidden/>
+    <w:rsid w:val="000C6860"/>
+    <w:rPr>
+      <w:rFonts w:asciiTheme="majorHAnsi" w:eastAsiaTheme="majorEastAsia" w:hAnsiTheme="majorHAnsi" w:cstheme="majorBidi"/>
+      <w:i/>
+      <w:iCs/>
+      <w:color w:val="2F5496" w:themeColor="accent1" w:themeShade="BF"/>
+    </w:rPr>
+  </w:style>
+  <w:style w:type="character" w:customStyle="1" w:styleId="Heading5Char">
+    <w:name w:val="Heading 5 Char"/>
+    <w:basedOn w:val="DefaultParagraphFont"/>
+    <w:link w:val="Heading5"/>
+    <w:uiPriority w:val="9"/>
+    <w:semiHidden/>
+    <w:rsid w:val="000C6860"/>
+    <w:rPr>
+      <w:rFonts w:asciiTheme="majorHAnsi" w:eastAsiaTheme="majorEastAsia" w:hAnsiTheme="majorHAnsi" w:cstheme="majorBidi"/>
+      <w:color w:val="2F5496" w:themeColor="accent1" w:themeShade="BF"/>
+    </w:rPr>
+  </w:style>
+  <w:style w:type="character" w:customStyle="1" w:styleId="Heading6Char">
+    <w:name w:val="Heading 6 Char"/>
+    <w:basedOn w:val="DefaultParagraphFont"/>
+    <w:link w:val="Heading6"/>
+    <w:uiPriority w:val="9"/>
+    <w:semiHidden/>
+    <w:rsid w:val="000C6860"/>
+    <w:rPr>
+      <w:rFonts w:asciiTheme="majorHAnsi" w:eastAsiaTheme="majorEastAsia" w:hAnsiTheme="majorHAnsi" w:cstheme="majorBidi"/>
+      <w:color w:val="1F3763" w:themeColor="accent1" w:themeShade="7F"/>
+    </w:rPr>
+  </w:style>
+  <w:style w:type="character" w:customStyle="1" w:styleId="Heading7Char">
+    <w:name w:val="Heading 7 Char"/>
+    <w:basedOn w:val="DefaultParagraphFont"/>
+    <w:link w:val="Heading7"/>
+    <w:uiPriority w:val="9"/>
+    <w:semiHidden/>
+    <w:rsid w:val="000C6860"/>
+    <w:rPr>
+      <w:rFonts w:asciiTheme="majorHAnsi" w:eastAsiaTheme="majorEastAsia" w:hAnsiTheme="majorHAnsi" w:cstheme="majorBidi"/>
+      <w:i/>
+      <w:iCs/>
+      <w:color w:val="1F3763" w:themeColor="accent1" w:themeShade="7F"/>
+    </w:rPr>
+  </w:style>
+  <w:style w:type="character" w:customStyle="1" w:styleId="Heading8Char">
+    <w:name w:val="Heading 8 Char"/>
+    <w:basedOn w:val="DefaultParagraphFont"/>
+    <w:link w:val="Heading8"/>
+    <w:uiPriority w:val="9"/>
+    <w:semiHidden/>
+    <w:rsid w:val="000C6860"/>
+    <w:rPr>
+      <w:rFonts w:asciiTheme="majorHAnsi" w:eastAsiaTheme="majorEastAsia" w:hAnsiTheme="majorHAnsi" w:cstheme="majorBidi"/>
+      <w:color w:val="272727" w:themeColor="text1" w:themeTint="D8"/>
+      <w:sz w:val="21"/>
+      <w:szCs w:val="21"/>
+    </w:rPr>
+  </w:style>
+  <w:style w:type="character" w:customStyle="1" w:styleId="Heading9Char">
+    <w:name w:val="Heading 9 Char"/>
+    <w:basedOn w:val="DefaultParagraphFont"/>
+    <w:link w:val="Heading9"/>
+    <w:uiPriority w:val="9"/>
+    <w:semiHidden/>
+    <w:rsid w:val="000C6860"/>
+    <w:rPr>
+      <w:rFonts w:asciiTheme="majorHAnsi" w:eastAsiaTheme="majorEastAsia" w:hAnsiTheme="majorHAnsi" w:cstheme="majorBidi"/>
+      <w:i/>
+      <w:iCs/>
+      <w:color w:val="272727" w:themeColor="text1" w:themeTint="D8"/>
+      <w:sz w:val="21"/>
+      <w:szCs w:val="21"/>
     </w:rPr>
   </w:style>
 </w:styles>

</xml_diff>